<commit_message>
SEMANA-03: Atualização na Documentação
</commit_message>
<xml_diff>
--- a/Documentação Desafio Acelera.docx
+++ b/Documentação Desafio Acelera.docx
@@ -5575,7 +5575,36 @@
           <w:sz w:val="18"/>
           <w:szCs w:val="18"/>
         </w:rPr>
-        <w:t>/Main_Data01.sql</w:t>
+        <w:t>/</w:t>
+      </w:r>
+      <w:r>
+        <w:rPr>
+          <w:rFonts w:ascii="Lucida Console" w:hAnsi="Lucida Console" w:cs="Lucida Console"/>
+          <w:sz w:val="18"/>
+          <w:szCs w:val="18"/>
+        </w:rPr>
+        <w:t xml:space="preserve"> ou no </w:t>
+      </w:r>
+      <w:hyperlink r:id="rId13" w:history="1">
+        <w:proofErr w:type="spellStart"/>
+        <w:r>
+          <w:rPr>
+            <w:rStyle w:val="Hyperlink"/>
+            <w:rFonts w:ascii="Lucida Console" w:hAnsi="Lucida Console" w:cs="Lucida Console"/>
+            <w:sz w:val="18"/>
+            <w:szCs w:val="18"/>
+          </w:rPr>
+          <w:t>Github</w:t>
+        </w:r>
+        <w:proofErr w:type="spellEnd"/>
+      </w:hyperlink>
+      <w:r>
+        <w:rPr>
+          <w:rFonts w:ascii="Lucida Console" w:hAnsi="Lucida Console" w:cs="Lucida Console"/>
+          <w:sz w:val="18"/>
+          <w:szCs w:val="18"/>
+        </w:rPr>
+        <w:t>.</w:t>
       </w:r>
     </w:p>
     <w:p>
@@ -10375,13 +10404,7 @@
         <w:rPr>
           <w:rFonts w:eastAsia="Arial" w:cs="Arial"/>
         </w:rPr>
-        <w:t xml:space="preserve">A seguir, será mostrado </w:t>
-      </w:r>
-      <w:r>
-        <w:rPr>
-          <w:rFonts w:eastAsia="Arial" w:cs="Arial"/>
-        </w:rPr>
-        <w:t xml:space="preserve">algumas amostras de </w:t>
+        <w:t xml:space="preserve">A seguir, será mostrado algumas amostras de </w:t>
       </w:r>
       <w:proofErr w:type="spellStart"/>
       <w:r>
@@ -11245,7 +11268,6 @@
           <w:color w:val="A31515"/>
           <w:sz w:val="18"/>
           <w:szCs w:val="18"/>
-          <w:lang w:val="en-US"/>
         </w:rPr>
       </w:pPr>
       <w:r>
@@ -11254,7 +11276,6 @@
           <w:color w:val="0000FF"/>
           <w:sz w:val="18"/>
           <w:szCs w:val="18"/>
-          <w:lang w:val="en-US"/>
         </w:rPr>
         <w:t>SELECT</w:t>
       </w:r>
@@ -11264,7 +11285,6 @@
           <w:color w:val="212121"/>
           <w:sz w:val="18"/>
           <w:szCs w:val="18"/>
-          <w:lang w:val="en-US"/>
         </w:rPr>
         <w:t> </w:t>
       </w:r>
@@ -11275,7 +11295,6 @@
           <w:color w:val="212121"/>
           <w:sz w:val="18"/>
           <w:szCs w:val="18"/>
-          <w:lang w:val="en-US"/>
         </w:rPr>
         <w:t>Nome_Livro</w:t>
       </w:r>
@@ -11286,27 +11305,46 @@
           <w:color w:val="212121"/>
           <w:sz w:val="18"/>
           <w:szCs w:val="18"/>
-          <w:lang w:val="en-US"/>
         </w:rPr>
         <w:t> </w:t>
       </w:r>
+      <w:proofErr w:type="spellStart"/>
       <w:r>
         <w:rPr>
           <w:rFonts w:ascii="Consolas" w:eastAsia="Times New Roman" w:hAnsi="Consolas" w:cs="Times New Roman"/>
           <w:color w:val="0000FF"/>
           <w:sz w:val="18"/>
           <w:szCs w:val="18"/>
-          <w:lang w:val="en-US"/>
         </w:rPr>
         <w:t>from</w:t>
       </w:r>
-      <w:r>
-        <w:rPr>
-          <w:rFonts w:ascii="Consolas" w:eastAsia="Times New Roman" w:hAnsi="Consolas" w:cs="Times New Roman"/>
-          <w:color w:val="212121"/>
-          <w:sz w:val="18"/>
-          <w:szCs w:val="18"/>
-          <w:lang w:val="en-US"/>
+      <w:proofErr w:type="spellEnd"/>
+      <w:r>
+        <w:rPr>
+          <w:rFonts w:ascii="Consolas" w:eastAsia="Times New Roman" w:hAnsi="Consolas" w:cs="Times New Roman"/>
+          <w:color w:val="212121"/>
+          <w:sz w:val="18"/>
+          <w:szCs w:val="18"/>
+        </w:rPr>
+        <w:t> livro </w:t>
+      </w:r>
+      <w:proofErr w:type="spellStart"/>
+      <w:r>
+        <w:rPr>
+          <w:rFonts w:ascii="Consolas" w:eastAsia="Times New Roman" w:hAnsi="Consolas" w:cs="Times New Roman"/>
+          <w:color w:val="0000FF"/>
+          <w:sz w:val="18"/>
+          <w:szCs w:val="18"/>
+        </w:rPr>
+        <w:t>where</w:t>
+      </w:r>
+      <w:proofErr w:type="spellEnd"/>
+      <w:r>
+        <w:rPr>
+          <w:rFonts w:ascii="Consolas" w:eastAsia="Times New Roman" w:hAnsi="Consolas" w:cs="Times New Roman"/>
+          <w:color w:val="212121"/>
+          <w:sz w:val="18"/>
+          <w:szCs w:val="18"/>
         </w:rPr>
         <w:t> </w:t>
       </w:r>
@@ -11317,9 +11355,8 @@
           <w:color w:val="212121"/>
           <w:sz w:val="18"/>
           <w:szCs w:val="18"/>
-          <w:lang w:val="en-US"/>
-        </w:rPr>
-        <w:t>livro</w:t>
+        </w:rPr>
+        <w:t>Nome_Livro</w:t>
       </w:r>
       <w:proofErr w:type="spellEnd"/>
       <w:r>
@@ -11328,7 +11365,6 @@
           <w:color w:val="212121"/>
           <w:sz w:val="18"/>
           <w:szCs w:val="18"/>
-          <w:lang w:val="en-US"/>
         </w:rPr>
         <w:t> </w:t>
       </w:r>
@@ -11338,69 +11374,24 @@
           <w:color w:val="0000FF"/>
           <w:sz w:val="18"/>
           <w:szCs w:val="18"/>
-          <w:lang w:val="en-US"/>
-        </w:rPr>
-        <w:t>where</w:t>
-      </w:r>
-      <w:r>
-        <w:rPr>
-          <w:rFonts w:ascii="Consolas" w:eastAsia="Times New Roman" w:hAnsi="Consolas" w:cs="Times New Roman"/>
-          <w:color w:val="212121"/>
-          <w:sz w:val="18"/>
-          <w:szCs w:val="18"/>
-          <w:lang w:val="en-US"/>
+        </w:rPr>
+        <w:t>LIKE</w:t>
+      </w:r>
+      <w:r>
+        <w:rPr>
+          <w:rFonts w:ascii="Consolas" w:eastAsia="Times New Roman" w:hAnsi="Consolas" w:cs="Times New Roman"/>
+          <w:color w:val="212121"/>
+          <w:sz w:val="18"/>
+          <w:szCs w:val="18"/>
         </w:rPr>
         <w:t> </w:t>
       </w:r>
-      <w:proofErr w:type="spellStart"/>
-      <w:r>
-        <w:rPr>
-          <w:rFonts w:ascii="Consolas" w:eastAsia="Times New Roman" w:hAnsi="Consolas" w:cs="Times New Roman"/>
-          <w:color w:val="212121"/>
-          <w:sz w:val="18"/>
-          <w:szCs w:val="18"/>
-          <w:lang w:val="en-US"/>
-        </w:rPr>
-        <w:t>Nome_Livro</w:t>
-      </w:r>
-      <w:proofErr w:type="spellEnd"/>
-      <w:r>
-        <w:rPr>
-          <w:rFonts w:ascii="Consolas" w:eastAsia="Times New Roman" w:hAnsi="Consolas" w:cs="Times New Roman"/>
-          <w:color w:val="212121"/>
-          <w:sz w:val="18"/>
-          <w:szCs w:val="18"/>
-          <w:lang w:val="en-US"/>
-        </w:rPr>
-        <w:t> </w:t>
-      </w:r>
-      <w:r>
-        <w:rPr>
-          <w:rFonts w:ascii="Consolas" w:eastAsia="Times New Roman" w:hAnsi="Consolas" w:cs="Times New Roman"/>
-          <w:color w:val="0000FF"/>
-          <w:sz w:val="18"/>
-          <w:szCs w:val="18"/>
-          <w:lang w:val="en-US"/>
-        </w:rPr>
-        <w:t>LIKE</w:t>
-      </w:r>
-      <w:r>
-        <w:rPr>
-          <w:rFonts w:ascii="Consolas" w:eastAsia="Times New Roman" w:hAnsi="Consolas" w:cs="Times New Roman"/>
-          <w:color w:val="212121"/>
-          <w:sz w:val="18"/>
-          <w:szCs w:val="18"/>
-          <w:lang w:val="en-US"/>
-        </w:rPr>
-        <w:t> </w:t>
-      </w:r>
       <w:r>
         <w:rPr>
           <w:rFonts w:ascii="Consolas" w:eastAsia="Times New Roman" w:hAnsi="Consolas" w:cs="Times New Roman"/>
           <w:color w:val="A31515"/>
           <w:sz w:val="18"/>
           <w:szCs w:val="18"/>
-          <w:lang w:val="en-US"/>
         </w:rPr>
         <w:t>'%toolkit%'</w:t>
       </w:r>
@@ -13134,6 +13125,7 @@
           <w:color w:val="212121"/>
           <w:sz w:val="18"/>
           <w:szCs w:val="18"/>
+          <w:lang w:val="en-US"/>
         </w:rPr>
       </w:pPr>
       <w:r>
@@ -13142,6 +13134,7 @@
           <w:color w:val="0000FF"/>
           <w:sz w:val="18"/>
           <w:szCs w:val="18"/>
+          <w:lang w:val="en-US"/>
         </w:rPr>
         <w:t>INNER JOIN</w:t>
       </w:r>
@@ -13151,6 +13144,7 @@
           <w:color w:val="212121"/>
           <w:sz w:val="18"/>
           <w:szCs w:val="18"/>
+          <w:lang w:val="en-US"/>
         </w:rPr>
         <w:t> </w:t>
       </w:r>
@@ -13161,6 +13155,7 @@
           <w:color w:val="212121"/>
           <w:sz w:val="18"/>
           <w:szCs w:val="18"/>
+          <w:lang w:val="en-US"/>
         </w:rPr>
         <w:t>livro_editora</w:t>
       </w:r>
@@ -13171,20 +13166,10 @@
           <w:color w:val="212121"/>
           <w:sz w:val="18"/>
           <w:szCs w:val="18"/>
-        </w:rPr>
-        <w:t> </w:t>
-      </w:r>
-      <w:proofErr w:type="spellStart"/>
-      <w:r>
-        <w:rPr>
-          <w:rFonts w:ascii="Consolas" w:eastAsia="Times New Roman" w:hAnsi="Consolas" w:cs="Times New Roman"/>
-          <w:color w:val="212121"/>
-          <w:sz w:val="18"/>
-          <w:szCs w:val="18"/>
-        </w:rPr>
-        <w:t>le</w:t>
-      </w:r>
-      <w:proofErr w:type="spellEnd"/>
+          <w:lang w:val="en-US"/>
+        </w:rPr>
+        <w:t> le</w:t>
+      </w:r>
     </w:p>
     <w:p>
       <w:pPr>
@@ -13206,6 +13191,7 @@
           <w:color w:val="212121"/>
           <w:sz w:val="18"/>
           <w:szCs w:val="18"/>
+          <w:lang w:val="en-US"/>
         </w:rPr>
         <w:t>    </w:t>
       </w:r>
@@ -14290,7 +14276,6 @@
           <w:color w:val="233E70"/>
           <w:lang w:bidi="en-US"/>
         </w:rPr>
-        <w:lastRenderedPageBreak/>
         <w:t>Queries</w:t>
       </w:r>
       <w:proofErr w:type="spellEnd"/>
@@ -16629,16 +16614,7 @@
           <w:color w:val="233E70"/>
           <w:lang w:bidi="en-US"/>
         </w:rPr>
-        <w:t xml:space="preserve"> com </w:t>
-      </w:r>
-      <w:r>
-        <w:rPr>
-          <w:b/>
-          <w:bCs/>
-          <w:color w:val="233E70"/>
-          <w:lang w:bidi="en-US"/>
-        </w:rPr>
-        <w:t>Funções SQL</w:t>
+        <w:t xml:space="preserve"> com Funções SQL</w:t>
       </w:r>
       <w:bookmarkEnd w:id="68"/>
     </w:p>
@@ -17514,7 +17490,6 @@
           <w:sz w:val="18"/>
           <w:szCs w:val="18"/>
         </w:rPr>
-        <w:lastRenderedPageBreak/>
         <w:t>-- Formatar Valor do Livro para o Padrão BR</w:t>
       </w:r>
     </w:p>
@@ -18025,7 +18000,6 @@
           <w:color w:val="212121"/>
           <w:sz w:val="18"/>
           <w:szCs w:val="18"/>
-          <w:lang w:val="en-US"/>
         </w:rPr>
       </w:pPr>
       <w:r>
@@ -18034,7 +18008,6 @@
           <w:color w:val="0000FF"/>
           <w:sz w:val="18"/>
           <w:szCs w:val="18"/>
-          <w:lang w:val="en-US"/>
         </w:rPr>
         <w:t>FROM</w:t>
       </w:r>
@@ -18044,22 +18017,9 @@
           <w:color w:val="212121"/>
           <w:sz w:val="18"/>
           <w:szCs w:val="18"/>
-          <w:lang w:val="en-US"/>
-        </w:rPr>
-        <w:t> </w:t>
-      </w:r>
-      <w:proofErr w:type="spellStart"/>
-      <w:r>
-        <w:rPr>
-          <w:rFonts w:ascii="Consolas" w:eastAsia="Times New Roman" w:hAnsi="Consolas" w:cs="Times New Roman"/>
-          <w:color w:val="212121"/>
-          <w:sz w:val="18"/>
-          <w:szCs w:val="18"/>
-          <w:lang w:val="en-US"/>
-        </w:rPr>
-        <w:t>autor</w:t>
-      </w:r>
-      <w:proofErr w:type="spellEnd"/>
+        </w:rPr>
+        <w:t> autor</w:t>
+      </w:r>
     </w:p>
     <w:p>
       <w:pPr>
@@ -18322,7 +18282,6 @@
           <w:color w:val="212121"/>
           <w:sz w:val="18"/>
           <w:szCs w:val="18"/>
-          <w:lang w:val="en-US"/>
         </w:rPr>
       </w:pPr>
       <w:r>
@@ -18331,7 +18290,6 @@
           <w:color w:val="0000FF"/>
           <w:sz w:val="18"/>
           <w:szCs w:val="18"/>
-          <w:lang w:val="en-US"/>
         </w:rPr>
         <w:t>SELECT DISTINCT</w:t>
       </w:r>
@@ -18341,7 +18299,6 @@
           <w:color w:val="212121"/>
           <w:sz w:val="18"/>
           <w:szCs w:val="18"/>
-          <w:lang w:val="en-US"/>
         </w:rPr>
         <w:t> </w:t>
       </w:r>
@@ -18353,7 +18310,6 @@
           <w:color w:val="212121"/>
           <w:sz w:val="18"/>
           <w:szCs w:val="18"/>
-          <w:lang w:val="en-US"/>
         </w:rPr>
         <w:t>e.Nome</w:t>
       </w:r>
@@ -18364,7 +18320,6 @@
           <w:color w:val="212121"/>
           <w:sz w:val="18"/>
           <w:szCs w:val="18"/>
-          <w:lang w:val="en-US"/>
         </w:rPr>
         <w:t>_Editora</w:t>
       </w:r>
@@ -18389,7 +18344,6 @@
           <w:color w:val="212121"/>
           <w:sz w:val="18"/>
           <w:szCs w:val="18"/>
-          <w:lang w:val="en-US"/>
         </w:rPr>
         <w:t>    </w:t>
       </w:r>
@@ -19531,7 +19485,6 @@
           <w:color w:val="212121"/>
           <w:sz w:val="18"/>
           <w:szCs w:val="18"/>
-          <w:lang w:val="en-US"/>
         </w:rPr>
       </w:pPr>
       <w:r>
@@ -19540,7 +19493,6 @@
           <w:color w:val="0000FF"/>
           <w:sz w:val="18"/>
           <w:szCs w:val="18"/>
-          <w:lang w:val="en-US"/>
         </w:rPr>
         <w:t>CREATE</w:t>
       </w:r>
@@ -19550,7 +19502,6 @@
           <w:color w:val="212121"/>
           <w:sz w:val="18"/>
           <w:szCs w:val="18"/>
-          <w:lang w:val="en-US"/>
         </w:rPr>
         <w:t> VIEW </w:t>
       </w:r>
@@ -19561,7 +19512,6 @@
           <w:color w:val="212121"/>
           <w:sz w:val="18"/>
           <w:szCs w:val="18"/>
-          <w:lang w:val="en-US"/>
         </w:rPr>
         <w:t>vw_EditoraAutor</w:t>
       </w:r>
@@ -19578,7 +19528,6 @@
           <w:color w:val="212121"/>
           <w:sz w:val="18"/>
           <w:szCs w:val="18"/>
-          <w:lang w:val="en-US"/>
         </w:rPr>
       </w:pPr>
       <w:r>
@@ -19587,7 +19536,6 @@
           <w:color w:val="0000FF"/>
           <w:sz w:val="18"/>
           <w:szCs w:val="18"/>
-          <w:lang w:val="en-US"/>
         </w:rPr>
         <w:t>AS</w:t>
       </w:r>
@@ -19603,7 +19551,6 @@
           <w:color w:val="212121"/>
           <w:sz w:val="18"/>
           <w:szCs w:val="18"/>
-          <w:lang w:val="en-US"/>
         </w:rPr>
       </w:pPr>
       <w:r>
@@ -19612,7 +19559,6 @@
           <w:color w:val="0000FF"/>
           <w:sz w:val="18"/>
           <w:szCs w:val="18"/>
-          <w:lang w:val="en-US"/>
         </w:rPr>
         <w:t>SELECT DISTINCT</w:t>
       </w:r>
@@ -19622,7 +19568,6 @@
           <w:color w:val="212121"/>
           <w:sz w:val="18"/>
           <w:szCs w:val="18"/>
-          <w:lang w:val="en-US"/>
         </w:rPr>
         <w:t> </w:t>
       </w:r>
@@ -19634,7 +19579,6 @@
           <w:color w:val="212121"/>
           <w:sz w:val="18"/>
           <w:szCs w:val="18"/>
-          <w:lang w:val="en-US"/>
         </w:rPr>
         <w:t>e.Nome</w:t>
       </w:r>
@@ -19645,7 +19589,6 @@
           <w:color w:val="212121"/>
           <w:sz w:val="18"/>
           <w:szCs w:val="18"/>
-          <w:lang w:val="en-US"/>
         </w:rPr>
         <w:t>_Editora</w:t>
       </w:r>
@@ -19670,7 +19613,6 @@
           <w:color w:val="212121"/>
           <w:sz w:val="18"/>
           <w:szCs w:val="18"/>
-          <w:lang w:val="en-US"/>
         </w:rPr>
         <w:t>    </w:t>
       </w:r>
@@ -19749,7 +19691,6 @@
           <w:color w:val="212121"/>
           <w:sz w:val="18"/>
           <w:szCs w:val="18"/>
-          <w:lang w:val="en-US"/>
         </w:rPr>
       </w:pPr>
       <w:r>
@@ -19758,7 +19699,6 @@
           <w:color w:val="0000FF"/>
           <w:sz w:val="18"/>
           <w:szCs w:val="18"/>
-          <w:lang w:val="en-US"/>
         </w:rPr>
         <w:t>INNER JOIN</w:t>
       </w:r>
@@ -19768,7 +19708,6 @@
           <w:color w:val="212121"/>
           <w:sz w:val="18"/>
           <w:szCs w:val="18"/>
-          <w:lang w:val="en-US"/>
         </w:rPr>
         <w:t> </w:t>
       </w:r>
@@ -19779,7 +19718,6 @@
           <w:color w:val="212121"/>
           <w:sz w:val="18"/>
           <w:szCs w:val="18"/>
-          <w:lang w:val="en-US"/>
         </w:rPr>
         <w:t>livro_autor</w:t>
       </w:r>
@@ -19790,10 +19728,20 @@
           <w:color w:val="212121"/>
           <w:sz w:val="18"/>
           <w:szCs w:val="18"/>
-          <w:lang w:val="en-US"/>
-        </w:rPr>
-        <w:t> la</w:t>
-      </w:r>
+        </w:rPr>
+        <w:t> </w:t>
+      </w:r>
+      <w:proofErr w:type="spellStart"/>
+      <w:r>
+        <w:rPr>
+          <w:rFonts w:ascii="Consolas" w:eastAsia="Times New Roman" w:hAnsi="Consolas" w:cs="Times New Roman"/>
+          <w:color w:val="212121"/>
+          <w:sz w:val="18"/>
+          <w:szCs w:val="18"/>
+        </w:rPr>
+        <w:t>la</w:t>
+      </w:r>
+      <w:proofErr w:type="spellEnd"/>
     </w:p>
     <w:p>
       <w:pPr>
@@ -19815,7 +19763,6 @@
           <w:color w:val="212121"/>
           <w:sz w:val="18"/>
           <w:szCs w:val="18"/>
-          <w:lang w:val="en-US"/>
         </w:rPr>
         <w:t>    </w:t>
       </w:r>
@@ -20389,6 +20336,7 @@
           <w:color w:val="008000"/>
           <w:sz w:val="18"/>
           <w:szCs w:val="18"/>
+          <w:lang w:val="en-US"/>
         </w:rPr>
       </w:pPr>
     </w:p>
@@ -20403,6 +20351,7 @@
           <w:color w:val="008000"/>
           <w:sz w:val="18"/>
           <w:szCs w:val="18"/>
+          <w:lang w:val="en-US"/>
         </w:rPr>
       </w:pPr>
     </w:p>
@@ -20417,6 +20366,7 @@
           <w:color w:val="008000"/>
           <w:sz w:val="18"/>
           <w:szCs w:val="18"/>
+          <w:lang w:val="en-US"/>
         </w:rPr>
       </w:pPr>
     </w:p>
@@ -20431,6 +20381,7 @@
           <w:color w:val="008000"/>
           <w:sz w:val="18"/>
           <w:szCs w:val="18"/>
+          <w:lang w:val="en-US"/>
         </w:rPr>
       </w:pPr>
     </w:p>
@@ -20445,6 +20396,7 @@
           <w:color w:val="008000"/>
           <w:sz w:val="18"/>
           <w:szCs w:val="18"/>
+          <w:lang w:val="en-US"/>
         </w:rPr>
       </w:pPr>
     </w:p>
@@ -21135,8 +21087,8 @@
       </w:pPr>
     </w:p>
     <w:sectPr>
-      <w:headerReference w:type="default" r:id="rId13"/>
-      <w:footerReference w:type="default" r:id="rId14"/>
+      <w:headerReference w:type="default" r:id="rId14"/>
+      <w:footerReference w:type="default" r:id="rId15"/>
       <w:pgSz w:w="11906" w:h="16838"/>
       <w:pgMar w:top="720" w:right="720" w:bottom="720" w:left="720" w:header="414" w:footer="0" w:gutter="0"/>
       <w:cols w:space="720"/>
@@ -24206,6 +24158,18 @@
       <w:u w:val="single"/>
     </w:rPr>
   </w:style>
+  <w:style w:type="character" w:styleId="UnresolvedMention">
+    <w:name w:val="Unresolved Mention"/>
+    <w:basedOn w:val="DefaultParagraphFont"/>
+    <w:uiPriority w:val="99"/>
+    <w:semiHidden/>
+    <w:unhideWhenUsed/>
+    <w:rsid w:val="00C006B3"/>
+    <w:rPr>
+      <w:color w:val="605E5C"/>
+      <w:shd w:val="clear" w:color="auto" w:fill="E1DFDD"/>
+    </w:rPr>
+  </w:style>
 </w:styles>
 </file>
 
@@ -24514,7 +24478,9 @@
 </file>
 
 <file path=customXml/item2.xml><?xml version="1.0" encoding="utf-8"?>
-<b:Sources xmlns:b="http://schemas.openxmlformats.org/officeDocument/2006/bibliography" xmlns="http://schemas.openxmlformats.org/officeDocument/2006/bibliography" SelectedStyle="\APASixthEditionOfficeOnline.xsl" StyleName="APA" Version="6"/>
+<p:properties xmlns:p="http://schemas.microsoft.com/office/2006/metadata/properties" xmlns:xsi="http://www.w3.org/2001/XMLSchema-instance" xmlns:pc="http://schemas.microsoft.com/office/infopath/2007/PartnerControls">
+  <documentManagement/>
+</p:properties>
 </file>
 
 <file path=customXml/item3.xml><?xml version="1.0" encoding="utf-8"?>
@@ -24729,9 +24695,7 @@
 </file>
 
 <file path=customXml/item4.xml><?xml version="1.0" encoding="utf-8"?>
-<p:properties xmlns:p="http://schemas.microsoft.com/office/2006/metadata/properties" xmlns:xsi="http://www.w3.org/2001/XMLSchema-instance" xmlns:pc="http://schemas.microsoft.com/office/infopath/2007/PartnerControls">
-  <documentManagement/>
-</p:properties>
+<b:Sources xmlns:b="http://schemas.openxmlformats.org/officeDocument/2006/bibliography" xmlns="http://schemas.openxmlformats.org/officeDocument/2006/bibliography" SelectedStyle="\APASixthEditionOfficeOnline.xsl" StyleName="APA" Version="6"/>
 </file>
 
 <file path=customXml/itemProps1.xml><?xml version="1.0" encoding="utf-8"?>
@@ -24743,9 +24707,10 @@
 </file>
 
 <file path=customXml/itemProps2.xml><?xml version="1.0" encoding="utf-8"?>
-<ds:datastoreItem xmlns:ds="http://schemas.openxmlformats.org/officeDocument/2006/customXml" ds:itemID="{3FF9AEAE-1944-44DF-B32C-051EFDB14DCF}">
+<ds:datastoreItem xmlns:ds="http://schemas.openxmlformats.org/officeDocument/2006/customXml" ds:itemID="{756204BA-B40F-40D1-8112-5031AC2669C4}">
   <ds:schemaRefs>
-    <ds:schemaRef ds:uri="http://schemas.openxmlformats.org/officeDocument/2006/bibliography"/>
+    <ds:schemaRef ds:uri="http://schemas.microsoft.com/office/2006/metadata/properties"/>
+    <ds:schemaRef ds:uri="http://schemas.microsoft.com/office/infopath/2007/PartnerControls"/>
   </ds:schemaRefs>
 </ds:datastoreItem>
 </file>
@@ -24770,10 +24735,9 @@
 </file>
 
 <file path=customXml/itemProps4.xml><?xml version="1.0" encoding="utf-8"?>
-<ds:datastoreItem xmlns:ds="http://schemas.openxmlformats.org/officeDocument/2006/customXml" ds:itemID="{756204BA-B40F-40D1-8112-5031AC2669C4}">
+<ds:datastoreItem xmlns:ds="http://schemas.openxmlformats.org/officeDocument/2006/customXml" ds:itemID="{3FF9AEAE-1944-44DF-B32C-051EFDB14DCF}">
   <ds:schemaRefs>
-    <ds:schemaRef ds:uri="http://schemas.microsoft.com/office/2006/metadata/properties"/>
-    <ds:schemaRef ds:uri="http://schemas.microsoft.com/office/infopath/2007/PartnerControls"/>
+    <ds:schemaRef ds:uri="http://schemas.openxmlformats.org/officeDocument/2006/bibliography"/>
   </ds:schemaRefs>
 </ds:datastoreItem>
 </file>
</xml_diff>